<commit_message>
Reports generated in different output formats
</commit_message>
<xml_diff>
--- a/Report-SA-CMI.docx
+++ b/Report-SA-CMI.docx
@@ -289,7 +289,7 @@
           <wp:inline>
             <wp:extent cx="5334000" cy="9317231"/>
             <wp:effectExtent b="0" l="0" r="0" t="0"/>
-            <wp:docPr descr="Flow chart of this study" title="" id="1" name="Picture"/>
+            <wp:docPr descr="Flow chart of Mentha aquatica case study" title="" id="1" name="Picture"/>
             <a:graphic>
               <a:graphicData uri="http://schemas.openxmlformats.org/drawingml/2006/picture">
                 <pic:pic>
@@ -332,7 +332,22 @@
         <w:pStyle w:val="ImageCaption"/>
       </w:pPr>
       <w:r>
-        <w:t xml:space="preserve">Flow chart of this study</w:t>
+        <w:t xml:space="preserve">Flow chart of</w:t>
+      </w:r>
+      <w:r>
+        <w:t xml:space="preserve"> </w:t>
+      </w:r>
+      <w:r>
+        <w:rPr>
+          <w:i/>
+        </w:rPr>
+        <w:t xml:space="preserve">Mentha aquatica</w:t>
+      </w:r>
+      <w:r>
+        <w:t xml:space="preserve"> </w:t>
+      </w:r>
+      <w:r>
+        <w:t xml:space="preserve">case study</w:t>
       </w:r>
     </w:p>
     <w:p>
@@ -350,7 +365,30 @@
         <w:pStyle w:val="FirstParagraph"/>
       </w:pPr>
       <w:r>
-        <w:t xml:space="preserve">Hypotheses: More AWAY points mean more one to one comparisons HOME vs AWAY are gonna be carried, increasing the chance of finding a higher CMI value as a best match for each HOME location.</w:t>
+        <w:t xml:space="preserve">More AWAY points allows the algorithm to compare the climate data of each HOME point to more potential AWAY matches thus increasing the likelihood of obtaining a better match (higher CMI).Therefore, we expect that a larger number of AWAY points will increase the average CMI obtained in the HOME projection.</w:t>
+      </w:r>
+    </w:p>
+    <w:p>
+      <w:pPr>
+        <w:pStyle w:val="BodyText"/>
+      </w:pPr>
+      <w:r>
+        <w:t xml:space="preserve">The results of</w:t>
+      </w:r>
+      <w:r>
+        <w:t xml:space="preserve"> </w:t>
+      </w:r>
+      <w:r>
+        <w:rPr>
+          <w:i/>
+        </w:rPr>
+        <w:t xml:space="preserve">Mentha aquatica</w:t>
+      </w:r>
+      <w:r>
+        <w:t xml:space="preserve"> </w:t>
+      </w:r>
+      <w:r>
+        <w:t xml:space="preserve">case study show how the number of AWAY points and the CMI have a positive relationship (Figure 1).</w:t>
       </w:r>
     </w:p>
     <w:p>
@@ -362,7 +400,7 @@
         </w:numPr>
       </w:pPr>
       <w:r>
-        <w:t xml:space="preserve">Do more away points increase average CMI in the HOME projection?</w:t>
+        <w:t xml:space="preserve">Scatterplot of number of away points and mean CMI</w:t>
       </w:r>
     </w:p>
     <w:p>
@@ -374,7 +412,7 @@
           <wp:inline>
             <wp:extent cx="5334000" cy="2489200"/>
             <wp:effectExtent b="0" l="0" r="0" t="0"/>
-            <wp:docPr descr="Regression line" title="" id="1" name="Picture"/>
+            <wp:docPr descr="Relationship between number of away points and mean CMI" title="" id="1" name="Picture"/>
             <a:graphic>
               <a:graphicData uri="http://schemas.openxmlformats.org/drawingml/2006/picture">
                 <pic:pic>
@@ -417,7 +455,15 @@
         <w:pStyle w:val="ImageCaption"/>
       </w:pPr>
       <w:r>
-        <w:t xml:space="preserve">Regression line</w:t>
+        <w:t xml:space="preserve">Relationship between number of away points and mean CMI</w:t>
+      </w:r>
+    </w:p>
+    <w:p>
+      <w:pPr>
+        <w:pStyle w:val="BodyText"/>
+      </w:pPr>
+      <w:r>
+        <w:t xml:space="preserve">At the same time the variability of CMI values (measured by their sd) seems to decrease with higher sample sizes (number of AWAY points used in calculating the HOME projection) (Figure 2).</w:t>
       </w:r>
     </w:p>
     <w:p>
@@ -429,7 +475,7 @@
         </w:numPr>
       </w:pPr>
       <w:r>
-        <w:t xml:space="preserve">Do more AWAY points decrease the variability of the CMI values obtained in the HOME projection?</w:t>
+        <w:t xml:space="preserve">Scatterplot of number of away points and variability of CMIs</w:t>
       </w:r>
     </w:p>
     <w:p>
@@ -441,7 +487,7 @@
           <wp:inline>
             <wp:extent cx="5334000" cy="2489200"/>
             <wp:effectExtent b="0" l="0" r="0" t="0"/>
-            <wp:docPr descr="Regression line" title="" id="1" name="Picture"/>
+            <wp:docPr descr="Decrease of CMI variability with higher sample sizes" title="" id="1" name="Picture"/>
             <a:graphic>
               <a:graphicData uri="http://schemas.openxmlformats.org/drawingml/2006/picture">
                 <pic:pic>
@@ -484,7 +530,77 @@
         <w:pStyle w:val="ImageCaption"/>
       </w:pPr>
       <w:r>
-        <w:t xml:space="preserve">Regression line</w:t>
+        <w:t xml:space="preserve">Decrease of CMI variability with higher sample sizes</w:t>
+      </w:r>
+    </w:p>
+    <w:p>
+      <w:pPr>
+        <w:pStyle w:val="BodyText"/>
+      </w:pPr>
+      <w:r>
+        <w:t xml:space="preserve">An interesting question is whether there a minimum amount of AWAY points that ensures a stable projection. Figure 1 seems to show a plateau after 50,000 AWAY points. This result suggests that a very large number of AWAY points are required to build</w:t>
+      </w:r>
+      <w:r>
+        <w:t xml:space="preserve"> </w:t>
+      </w:r>
+      <w:r>
+        <w:t xml:space="preserve">‘</w:t>
+      </w:r>
+      <w:r>
+        <w:t xml:space="preserve">good projections</w:t>
+      </w:r>
+      <w:r>
+        <w:t xml:space="preserve">’</w:t>
+      </w:r>
+      <w:r>
+        <w:t xml:space="preserve">.</w:t>
+      </w:r>
+    </w:p>
+    <w:p>
+      <w:pPr>
+        <w:pStyle w:val="BodyText"/>
+      </w:pPr>
+      <w:r>
+        <w:t xml:space="preserve">A consequencie of using over 50,000 AWAY presence points is that it increases the likelihood of including the Influential AWAY points in the sample. Influential AWAY points are those that become the best match for a big number of HOME locations.</w:t>
+      </w:r>
+    </w:p>
+    <w:p>
+      <w:pPr>
+        <w:pStyle w:val="BodyText"/>
+      </w:pPr>
+      <w:r>
+        <w:t xml:space="preserve">## The importance of the</w:t>
+      </w:r>
+      <w:r>
+        <w:t xml:space="preserve"> </w:t>
+      </w:r>
+      <w:r>
+        <w:rPr>
+          <w:b/>
+        </w:rPr>
+        <w:t xml:space="preserve">influential</w:t>
+      </w:r>
+      <w:r>
+        <w:t xml:space="preserve"> </w:t>
+      </w:r>
+      <w:r>
+        <w:t xml:space="preserve">AWAY points</w:t>
+      </w:r>
+    </w:p>
+    <w:p>
+      <w:pPr>
+        <w:pStyle w:val="BodyText"/>
+      </w:pPr>
+      <w:r>
+        <w:t xml:space="preserve">The influential AWAY points are those overseas points that have matched the most with HOME locations when constructing the projection.</w:t>
+      </w:r>
+    </w:p>
+    <w:p>
+      <w:pPr>
+        <w:pStyle w:val="BodyText"/>
+      </w:pPr>
+      <w:r>
+        <w:t xml:space="preserve">Figure 3 shows that the greater number of AWAY points used, more AWAY points the projection contains. Consequently, projections built using few AWAY points will be very sensitive to the quality of their most Influential AWAY points.</w:t>
       </w:r>
     </w:p>
     <w:p>
@@ -496,35 +612,7 @@
         </w:numPr>
       </w:pPr>
       <w:r>
-        <w:t xml:space="preserve">Is there a minimum amount of AWAY points that ensures a stable projection?</w:t>
-      </w:r>
-    </w:p>
-    <w:p>
-      <w:pPr>
-        <w:pStyle w:val="Heading3"/>
-      </w:pPr>
-      <w:bookmarkStart w:id="28" w:name="number-of-home-locations-that-obtained-each-cmi-values"/>
-      <w:r>
-        <w:t xml:space="preserve">Number of HOME locations that obtained each CMI values</w:t>
-      </w:r>
-      <w:bookmarkEnd w:id="28"/>
-    </w:p>
-    <w:p>
-      <w:pPr>
-        <w:pStyle w:val="Heading4"/>
-      </w:pPr>
-      <w:bookmarkStart w:id="29" w:name="the-cmi-0.7-threshold-value"/>
-      <w:r>
-        <w:t xml:space="preserve">The CMI = 0.7 threshold value</w:t>
-      </w:r>
-      <w:bookmarkEnd w:id="29"/>
-    </w:p>
-    <w:p>
-      <w:pPr>
-        <w:pStyle w:val="FirstParagraph"/>
-      </w:pPr>
-      <w:r>
-        <w:t xml:space="preserve">Because CMI ranges between 0 and 1, the 0.7 CMI threshold is generally interpreted as indicating two climates are sufficiently similar for a species to persist in both. However that threshold is rather arbitrary and potentially species specific.</w:t>
+        <w:t xml:space="preserve">Relationship between the number of best matched points points and sample size</w:t>
       </w:r>
     </w:p>
     <w:p>
@@ -536,18 +624,18 @@
           <wp:inline>
             <wp:extent cx="5334000" cy="2489200"/>
             <wp:effectExtent b="0" l="0" r="0" t="0"/>
-            <wp:docPr descr="Facet plot" title="" id="1" name="Picture"/>
+            <wp:docPr descr="Scatterplot" title="" id="1" name="Picture"/>
             <a:graphic>
               <a:graphicData uri="http://schemas.openxmlformats.org/drawingml/2006/picture">
                 <pic:pic>
                   <pic:nvPicPr>
-                    <pic:cNvPr descr="nz_proj_summarised/04_out_cmis_fac_by_all_subsample_2018-10-22.png" id="0" name="Picture"/>
+                    <pic:cNvPr descr="nz_proj_summarised/influential_AWAY_points_scatterplot.png" id="0" name="Picture"/>
                     <pic:cNvPicPr>
                       <a:picLocks noChangeArrowheads="1" noChangeAspect="1"/>
                     </pic:cNvPicPr>
                   </pic:nvPicPr>
                   <pic:blipFill>
-                    <a:blip r:embed="rId30"/>
+                    <a:blip r:embed="rId28"/>
                     <a:stretch>
                       <a:fillRect/>
                     </a:stretch>
@@ -579,7 +667,55 @@
         <w:pStyle w:val="ImageCaption"/>
       </w:pPr>
       <w:r>
-        <w:t xml:space="preserve">Facet plot</w:t>
+        <w:t xml:space="preserve">Scatterplot</w:t>
+      </w:r>
+    </w:p>
+    <w:p>
+      <w:pPr>
+        <w:pStyle w:val="Heading2"/>
+      </w:pPr>
+      <w:bookmarkStart w:id="29" w:name="number-of-home-locations-that-obtained-each-cmi-values"/>
+      <w:r>
+        <w:t xml:space="preserve">Number of HOME locations that obtained each CMI values</w:t>
+      </w:r>
+      <w:bookmarkEnd w:id="29"/>
+    </w:p>
+    <w:p>
+      <w:pPr>
+        <w:pStyle w:val="Heading3"/>
+      </w:pPr>
+      <w:bookmarkStart w:id="30" w:name="the-cmi-0.7-threshold-value"/>
+      <w:r>
+        <w:t xml:space="preserve">The CMI = 0.7 threshold value</w:t>
+      </w:r>
+      <w:bookmarkEnd w:id="30"/>
+    </w:p>
+    <w:p>
+      <w:pPr>
+        <w:pStyle w:val="FirstParagraph"/>
+      </w:pPr>
+      <w:r>
+        <w:t xml:space="preserve">Because CMI ranges between 0 and 1, the 0.7 CMI threshold is generally interpreted as indicating two climates are sufficiently similar for a species to persist in both. However that threshold is rather arbitrary and potentially species specific.</w:t>
+      </w:r>
+    </w:p>
+    <w:p>
+      <w:pPr>
+        <w:pStyle w:val="BodyText"/>
+      </w:pPr>
+      <w:r>
+        <w:t xml:space="preserve">Each facet plot below shows the number of New Zealand locations that obtained each CMI value for a given sample size. The red vertical line shows where the 0.7 CMI value lies and how many locations are over it.</w:t>
+      </w:r>
+    </w:p>
+    <w:p>
+      <w:pPr>
+        <w:pStyle w:val="Compact"/>
+        <w:numPr>
+          <w:numId w:val="1004"/>
+          <w:ilvl w:val="0"/>
+        </w:numPr>
+      </w:pPr>
+      <w:r>
+        <w:t xml:space="preserve">Facet plots for 11 sample sizes from 100 to 100,000</w:t>
       </w:r>
     </w:p>
     <w:p>
@@ -591,12 +727,12 @@
           <wp:inline>
             <wp:extent cx="5334000" cy="2489200"/>
             <wp:effectExtent b="0" l="0" r="0" t="0"/>
-            <wp:docPr descr="Facet plot" title="" id="1" name="Picture"/>
+            <wp:docPr descr="Facet plot of different sample sizes" title="" id="1" name="Picture"/>
             <a:graphic>
               <a:graphicData uri="http://schemas.openxmlformats.org/drawingml/2006/picture">
                 <pic:pic>
                   <pic:nvPicPr>
-                    <pic:cNvPr descr="nz_proj_summarised/04_out_cmis_fac_by_zoom_subsample_2018-10-22.png" id="0" name="Picture"/>
+                    <pic:cNvPr descr="nz_proj_summarised/04_out_cmis_fac_by_all_subsample_2018-10-22.png" id="0" name="Picture"/>
                     <pic:cNvPicPr>
                       <a:picLocks noChangeArrowheads="1" noChangeAspect="1"/>
                     </pic:cNvPicPr>
@@ -634,7 +770,31 @@
         <w:pStyle w:val="ImageCaption"/>
       </w:pPr>
       <w:r>
-        <w:t xml:space="preserve">Facet plot</w:t>
+        <w:t xml:space="preserve">Facet plot of different sample sizes</w:t>
+      </w:r>
+    </w:p>
+    <w:p>
+      <w:pPr>
+        <w:pStyle w:val="Compact"/>
+        <w:numPr>
+          <w:numId w:val="1005"/>
+          <w:ilvl w:val="0"/>
+        </w:numPr>
+      </w:pPr>
+      <w:r>
+        <w:t xml:space="preserve">‘</w:t>
+      </w:r>
+      <w:r>
+        <w:t xml:space="preserve">Zoom</w:t>
+      </w:r>
+      <w:r>
+        <w:t xml:space="preserve">’</w:t>
+      </w:r>
+      <w:r>
+        <w:t xml:space="preserve"> </w:t>
+      </w:r>
+      <w:r>
+        <w:t xml:space="preserve">to sample sizes from 100 to 2500</w:t>
       </w:r>
     </w:p>
     <w:p>
@@ -646,12 +806,12 @@
           <wp:inline>
             <wp:extent cx="5334000" cy="2489200"/>
             <wp:effectExtent b="0" l="0" r="0" t="0"/>
-            <wp:docPr descr="Facet plot zoom" title="" id="1" name="Picture"/>
+            <wp:docPr descr="Facet plot" title="" id="1" name="Picture"/>
             <a:graphic>
               <a:graphicData uri="http://schemas.openxmlformats.org/drawingml/2006/picture">
                 <pic:pic>
                   <pic:nvPicPr>
-                    <pic:cNvPr descr="nz_proj_summarised/04_out_cmis_fac_by_finer_subsample_2018-10-21.png" id="0" name="Picture"/>
+                    <pic:cNvPr descr="nz_proj_summarised/04_out_cmis_fac_by_zoom_subsample_2018-10-22.png" id="0" name="Picture"/>
                     <pic:cNvPicPr>
                       <a:picLocks noChangeArrowheads="1" noChangeAspect="1"/>
                     </pic:cNvPicPr>
@@ -689,63 +849,57 @@
         <w:pStyle w:val="ImageCaption"/>
       </w:pPr>
       <w:r>
-        <w:t xml:space="preserve">Facet plot zoom</w:t>
-      </w:r>
-    </w:p>
-    <w:p>
-      <w:pPr>
-        <w:pStyle w:val="Heading2"/>
-      </w:pPr>
-      <w:bookmarkStart w:id="33" w:name="the-importance-of-the-influential-away-points"/>
-      <w:r>
-        <w:t xml:space="preserve">The importance of the</w:t>
-      </w:r>
-      <w:r>
-        <w:t xml:space="preserve"> </w:t>
-      </w:r>
-      <w:r>
-        <w:rPr>
-          <w:b/>
-        </w:rPr>
-        <w:t xml:space="preserve">influential</w:t>
-      </w:r>
-      <w:r>
-        <w:t xml:space="preserve"> </w:t>
-      </w:r>
-      <w:r>
-        <w:t xml:space="preserve">AWAY points</w:t>
-      </w:r>
-      <w:bookmarkEnd w:id="33"/>
-    </w:p>
-    <w:p>
-      <w:pPr>
-        <w:pStyle w:val="FirstParagraph"/>
-      </w:pPr>
-      <w:r>
-        <w:t xml:space="preserve">The influential AWAY points are those overseas points that have matched the most with HOME locations when constructing the projection.</w:t>
-      </w:r>
-    </w:p>
-    <w:p>
-      <w:pPr>
-        <w:pStyle w:val="CaptionedFigure"/>
-      </w:pPr>
+        <w:t xml:space="preserve">Facet plot</w:t>
+      </w:r>
+    </w:p>
+    <w:p>
+      <w:pPr>
+        <w:numPr>
+          <w:numId w:val="1006"/>
+          <w:ilvl w:val="0"/>
+        </w:numPr>
+      </w:pPr>
+      <w:r>
+        <w:t xml:space="preserve">More detailed</w:t>
+      </w:r>
+      <w:r>
+        <w:t xml:space="preserve"> </w:t>
+      </w:r>
+      <w:r>
+        <w:t xml:space="preserve">‘</w:t>
+      </w:r>
+      <w:r>
+        <w:t xml:space="preserve">Zoom</w:t>
+      </w:r>
+      <w:r>
+        <w:t xml:space="preserve">’</w:t>
+      </w:r>
+      <w:r>
+        <w:t xml:space="preserve"> </w:t>
+      </w:r>
+      <w:r>
+        <w:t xml:space="preserve">to sample sizes from 100-2500</w:t>
+      </w:r>
+      <w:r>
+        <w:t xml:space="preserve"> </w:t>
+      </w:r>
       <w:r>
         <w:drawing>
           <wp:inline>
             <wp:extent cx="5334000" cy="2489200"/>
             <wp:effectExtent b="0" l="0" r="0" t="0"/>
-            <wp:docPr descr="Scatterplot" title="" id="1" name="Picture"/>
+            <wp:docPr descr="Facet plot zoom" title="" id="1" name="Picture"/>
             <a:graphic>
               <a:graphicData uri="http://schemas.openxmlformats.org/drawingml/2006/picture">
                 <pic:pic>
                   <pic:nvPicPr>
-                    <pic:cNvPr descr="nz_proj_summarised/influential_AWAY_points_scatterplot.png" id="0" name="Picture"/>
+                    <pic:cNvPr descr="nz_proj_summarised/04_out_cmis_fac_by_finer_subsample_2018-10-21.png" id="0" name="Picture"/>
                     <pic:cNvPicPr>
                       <a:picLocks noChangeArrowheads="1" noChangeAspect="1"/>
                     </pic:cNvPicPr>
                   </pic:nvPicPr>
                   <pic:blipFill>
-                    <a:blip r:embed="rId34"/>
+                    <a:blip r:embed="rId33"/>
                     <a:stretch>
                       <a:fillRect/>
                     </a:stretch>
@@ -774,64 +928,131 @@
     </w:p>
     <w:p>
       <w:pPr>
+        <w:numPr>
+          <w:numId w:val="1006"/>
+          <w:ilvl w:val="0"/>
+        </w:numPr>
+      </w:pPr>
+      <w:r>
+        <w:t xml:space="preserve">Boxplot ???? Mariona: I don’t think I understand this box plot, or how it relates to the facet plots.</w:t>
+      </w:r>
+    </w:p>
+    <w:p>
+      <w:pPr>
+        <w:pStyle w:val="CaptionedFigure"/>
+      </w:pPr>
+      <w:r>
+        <w:drawing>
+          <wp:inline>
+            <wp:extent cx="5334000" cy="7112000"/>
+            <wp:effectExtent b="0" l="0" r="0" t="0"/>
+            <wp:docPr descr="Box plot of the proportions of CMIs over 0.7" title="" id="1" name="Picture"/>
+            <a:graphic>
+              <a:graphicData uri="http://schemas.openxmlformats.org/drawingml/2006/picture">
+                <pic:pic>
+                  <pic:nvPicPr>
+                    <pic:cNvPr descr="Boxplot_all.png" id="0" name="Picture"/>
+                    <pic:cNvPicPr>
+                      <a:picLocks noChangeArrowheads="1" noChangeAspect="1"/>
+                    </pic:cNvPicPr>
+                  </pic:nvPicPr>
+                  <pic:blipFill>
+                    <a:blip r:embed="rId34"/>
+                    <a:stretch>
+                      <a:fillRect/>
+                    </a:stretch>
+                  </pic:blipFill>
+                  <pic:spPr bwMode="auto">
+                    <a:xfrm>
+                      <a:off x="0" y="0"/>
+                      <a:ext cx="5334000" cy="7112000"/>
+                    </a:xfrm>
+                    <a:prstGeom prst="rect">
+                      <a:avLst/>
+                    </a:prstGeom>
+                    <a:noFill/>
+                    <a:ln w="9525">
+                      <a:noFill/>
+                      <a:headEnd/>
+                      <a:tailEnd/>
+                    </a:ln>
+                  </pic:spPr>
+                </pic:pic>
+              </a:graphicData>
+            </a:graphic>
+          </wp:inline>
+        </w:drawing>
+      </w:r>
+    </w:p>
+    <w:p>
+      <w:pPr>
         <w:pStyle w:val="ImageCaption"/>
       </w:pPr>
       <w:r>
-        <w:t xml:space="preserve">Scatterplot</w:t>
+        <w:t xml:space="preserve">Box plot of the proportions of CMIs over 0.7</w:t>
+      </w:r>
+    </w:p>
+    <w:p>
+      <w:pPr>
+        <w:pStyle w:val="Heading4"/>
+      </w:pPr>
+      <w:bookmarkStart w:id="35" w:name="proportion-of-home-to-away-locations"/>
+      <w:r>
+        <w:t xml:space="preserve">Proportion of HOME to AWAY locations</w:t>
+      </w:r>
+      <w:bookmarkEnd w:id="35"/>
+    </w:p>
+    <w:p>
+      <w:pPr>
+        <w:pStyle w:val="FirstParagraph"/>
+      </w:pPr>
+      <w:r>
+        <w:rPr>
+          <w:i/>
+        </w:rPr>
+        <w:t xml:space="preserve">(Extracted from Phillips et al. 2018)</w:t>
+      </w:r>
+      <w:r>
+        <w:rPr>
+          <w:i/>
+        </w:rPr>
+        <w:t xml:space="preserve"> </w:t>
+      </w:r>
+      <w:r>
+        <w:rPr>
+          <w:i/>
+        </w:rPr>
+        <w:t xml:space="preserve">The number of HOME locations with climates favourable for establishment will generally increase with the proportion of CMIs over 0.7. However, the total number of overseas climate cells from which the proportion for each species was calculated must also be considered when interpreting such data. For example, Nylanderia vaga (Forel), Strumigenys xenos Brown, Pheidole rugulosa Forel and P. proxima Mayr had CMIs from only three or fewer non-New Zealand locations. This suggests their distributions were under-represented by the data and, had CMIs for more locations been available, some would likely have been less than 0.7, particularly for tropical or subtropical species such as N. vaga. Thus, the</w:t>
+      </w:r>
+      <w:r>
+        <w:rPr>
+          <w:i/>
+        </w:rPr>
+        <w:t xml:space="preserve"> </w:t>
+      </w:r>
+      <w:r>
+        <w:rPr>
+          <w:i/>
+        </w:rPr>
+        <w:t xml:space="preserve">proportions of CMIs C 0.7 could be too high for these species.</w:t>
       </w:r>
     </w:p>
     <w:p>
       <w:pPr>
         <w:pStyle w:val="Heading3"/>
       </w:pPr>
-      <w:bookmarkStart w:id="35" w:name="proportion-of-home-to-away-locations"/>
-      <w:r>
-        <w:t xml:space="preserve">Proportion of HOME to AWAY locations</w:t>
-      </w:r>
-      <w:bookmarkEnd w:id="35"/>
+      <w:bookmarkStart w:id="36" w:name="species-specificity-of-the-0.7-threshold"/>
+      <w:r>
+        <w:t xml:space="preserve">Species specificity of the 0.7 threshold</w:t>
+      </w:r>
+      <w:bookmarkEnd w:id="36"/>
     </w:p>
     <w:p>
       <w:pPr>
         <w:pStyle w:val="FirstParagraph"/>
       </w:pPr>
       <w:r>
-        <w:t xml:space="preserve">(Extracted from Phillips et al. 2018)</w:t>
-      </w:r>
-      <w:r>
-        <w:t xml:space="preserve"> </w:t>
-      </w:r>
-      <w:r>
-        <w:t xml:space="preserve">The number of HOME locations with climates favourable for establishment will generally increase with the proportion of CMIs over 0.7. However, the total number of overseas climate cells from which the proportion for each species was calculated must also be considered when interpreting such data (Fig. 3). For example, Nylanderia vaga (Forel), Strumigenys xenos Brown, Pheidole rugulosa Forel and P. proxima Mayr had CMIs from only three or fewer non-New Zealand locations (Fig. 3). This suggests their distributions were under-represented by the data and, had CMIs for more locations been available, some would likely have been less than 0.7, particularly for tropical or subtropical species such as N. vaga. Thus, the</w:t>
-      </w:r>
-      <w:r>
-        <w:t xml:space="preserve"> </w:t>
-      </w:r>
-      <w:r>
-        <w:t xml:space="preserve">proportions of CMIs C 0.7 could be too high for these species (Fig. 3).</w:t>
-      </w:r>
-    </w:p>
-    <w:p>
-      <w:pPr>
-        <w:pStyle w:val="Heading3"/>
-      </w:pPr>
-      <w:bookmarkStart w:id="36" w:name="species-specificity"/>
-      <w:r>
-        <w:t xml:space="preserve">Species specificity</w:t>
-      </w:r>
-      <w:bookmarkEnd w:id="36"/>
-    </w:p>
-    <w:p>
-      <w:pPr>
-        <w:pStyle w:val="FirstParagraph"/>
-      </w:pPr>
-      <w:r>
-        <w:t xml:space="preserve">Imagine a species with all its occurrence points very similar to each other. You could assume that species has a very narrow climate range, therefore maybe a 0.7 threshold value is too low and we would be overconsidering the threat it poses to the HOME location. On the contrary, imagine a species that has a very broad climatic range (which could be indicative of niche expansion) and its best match with HOME location is 0.6. Wouldn’t it be wise to consider the species for further PRA since it has potential to keep expanding its climatic niche?</w:t>
-      </w:r>
-      <w:r>
-        <w:t xml:space="preserve"> </w:t>
-      </w:r>
-      <w:r>
-        <w:t xml:space="preserve">One solution could be to correct the CMI threshold by some variability measure of the species climatic niche?</w:t>
+        <w:t xml:space="preserve">A potential way to evaluate whether the 0.7 threshold is suitable for the species of concern is to calculate the climatic variability of the species known abroad range.</w:t>
       </w:r>
     </w:p>
     <w:p>
@@ -839,11 +1060,21 @@
         <w:pStyle w:val="BodyText"/>
       </w:pPr>
       <w:r>
-        <w:t xml:space="preserve">This will also be related to the number of AWAY points used to calculate the projection (more points, more probability of a wider climatic range).</w:t>
-      </w:r>
-    </w:p>
-    <w:bookmarkStart w:id="41" w:name="refs"/>
-    <w:bookmarkStart w:id="38" w:name="ref-Phillips2018"/>
+        <w:t xml:space="preserve">A species with all its occurrence points climatically similar to each other will probably have a narrow climate niche. In that case, a 0.7 threshold value might be too low.On the other hand, a species with a very broad climatic range could indicate the species is ongoing a process of niche expansion, for which then a 0.7 threshold could be too high. This will also be related to the number of AWAY points used to calculate the projection (more points, more probability of a wider climatic range).</w:t>
+      </w:r>
+    </w:p>
+    <w:p>
+      <w:pPr>
+        <w:pStyle w:val="Heading1"/>
+      </w:pPr>
+      <w:bookmarkStart w:id="37" w:name="references"/>
+      <w:r>
+        <w:t xml:space="preserve">References</w:t>
+      </w:r>
+      <w:bookmarkEnd w:id="37"/>
+    </w:p>
+    <w:bookmarkStart w:id="42" w:name="refs"/>
+    <w:bookmarkStart w:id="39" w:name="ref-Phillips2018"/>
     <w:p>
       <w:pPr>
         <w:pStyle w:val="Bibliography"/>
@@ -869,7 +1100,7 @@
       <w:r>
         <w:t xml:space="preserve"> </w:t>
       </w:r>
-      <w:hyperlink r:id="rId37">
+      <w:hyperlink r:id="rId38">
         <w:r>
           <w:rPr>
             <w:rStyle w:val="Hyperlink"/>
@@ -881,8 +1112,8 @@
         <w:t xml:space="preserve">.</w:t>
       </w:r>
     </w:p>
-    <w:bookmarkEnd w:id="38"/>
-    <w:bookmarkStart w:id="40" w:name="ref-Sutherst1985"/>
+    <w:bookmarkEnd w:id="39"/>
+    <w:bookmarkStart w:id="41" w:name="ref-Sutherst1985"/>
     <w:p>
       <w:pPr>
         <w:pStyle w:val="Bibliography"/>
@@ -908,7 +1139,7 @@
       <w:r>
         <w:t xml:space="preserve"> </w:t>
       </w:r>
-      <w:hyperlink r:id="rId39">
+      <w:hyperlink r:id="rId40">
         <w:r>
           <w:rPr>
             <w:rStyle w:val="Hyperlink"/>
@@ -920,8 +1151,8 @@
         <w:t xml:space="preserve">.</w:t>
       </w:r>
     </w:p>
-    <w:bookmarkEnd w:id="40"/>
     <w:bookmarkEnd w:id="41"/>
+    <w:bookmarkEnd w:id="42"/>
     <w:sectPr/>
   </w:body>
 </w:document>
@@ -1494,6 +1725,342 @@
       </w:pPr>
     </w:lvl>
   </w:abstractNum>
+  <w:abstractNum w:abstractNumId="99414">
+    <w:nsid w:val="b3cbbdee"/>
+    <w:multiLevelType w:val="multilevel"/>
+    <w:lvl w:ilvl="0">
+      <w:start w:val="4"/>
+      <w:numFmt w:val="decimal"/>
+      <w:lvlText w:val="%1."/>
+      <w:lvlJc w:val="left"/>
+      <w:pPr>
+        <w:tabs>
+          <w:tab w:val="num" w:pos="0"/>
+        </w:tabs>
+        <w:ind w:left="480" w:hanging="480"/>
+      </w:pPr>
+    </w:lvl>
+    <w:lvl w:ilvl="1">
+      <w:start w:val="4"/>
+      <w:numFmt w:val="decimal"/>
+      <w:lvlText w:val="%2."/>
+      <w:lvlJc w:val="left"/>
+      <w:pPr>
+        <w:tabs>
+          <w:tab w:val="num" w:pos="720"/>
+        </w:tabs>
+        <w:ind w:left="1200" w:hanging="480"/>
+      </w:pPr>
+    </w:lvl>
+    <w:lvl w:ilvl="2">
+      <w:start w:val="4"/>
+      <w:numFmt w:val="decimal"/>
+      <w:lvlText w:val="%3."/>
+      <w:lvlJc w:val="left"/>
+      <w:pPr>
+        <w:tabs>
+          <w:tab w:val="num" w:pos="1440"/>
+        </w:tabs>
+        <w:ind w:left="1920" w:hanging="480"/>
+      </w:pPr>
+    </w:lvl>
+    <w:lvl w:ilvl="3">
+      <w:start w:val="4"/>
+      <w:numFmt w:val="decimal"/>
+      <w:lvlText w:val="%4."/>
+      <w:lvlJc w:val="left"/>
+      <w:pPr>
+        <w:tabs>
+          <w:tab w:val="num" w:pos="2160"/>
+        </w:tabs>
+        <w:ind w:left="2640" w:hanging="480"/>
+      </w:pPr>
+    </w:lvl>
+    <w:lvl w:ilvl="4">
+      <w:start w:val="4"/>
+      <w:numFmt w:val="decimal"/>
+      <w:lvlText w:val="%5."/>
+      <w:lvlJc w:val="left"/>
+      <w:pPr>
+        <w:tabs>
+          <w:tab w:val="num" w:pos="2880"/>
+        </w:tabs>
+        <w:ind w:left="3360" w:hanging="480"/>
+      </w:pPr>
+    </w:lvl>
+    <w:lvl w:ilvl="5">
+      <w:start w:val="4"/>
+      <w:numFmt w:val="decimal"/>
+      <w:lvlText w:val="%6."/>
+      <w:lvlJc w:val="left"/>
+      <w:pPr>
+        <w:tabs>
+          <w:tab w:val="num" w:pos="3600"/>
+        </w:tabs>
+        <w:ind w:left="4080" w:hanging="480"/>
+      </w:pPr>
+    </w:lvl>
+    <w:lvl w:ilvl="6">
+      <w:start w:val="4"/>
+      <w:numFmt w:val="decimal"/>
+      <w:lvlText w:val="%7."/>
+      <w:lvlJc w:val="left"/>
+      <w:pPr>
+        <w:tabs>
+          <w:tab w:val="num" w:pos="4320"/>
+        </w:tabs>
+        <w:ind w:left="4800" w:hanging="480"/>
+      </w:pPr>
+    </w:lvl>
+    <w:lvl w:ilvl="7">
+      <w:start w:val="4"/>
+      <w:numFmt w:val="decimal"/>
+      <w:lvlText w:val="%8."/>
+      <w:lvlJc w:val="left"/>
+      <w:pPr>
+        <w:tabs>
+          <w:tab w:val="num" w:pos="5040"/>
+        </w:tabs>
+        <w:ind w:left="5520" w:hanging="480"/>
+      </w:pPr>
+    </w:lvl>
+    <w:lvl w:ilvl="8">
+      <w:start w:val="4"/>
+      <w:numFmt w:val="decimal"/>
+      <w:lvlText w:val="%9."/>
+      <w:lvlJc w:val="left"/>
+      <w:pPr>
+        <w:tabs>
+          <w:tab w:val="num" w:pos="5760"/>
+        </w:tabs>
+        <w:ind w:left="6240" w:hanging="480"/>
+      </w:pPr>
+    </w:lvl>
+  </w:abstractNum>
+  <w:abstractNum w:abstractNumId="99415">
+    <w:nsid w:val="4fbe019a"/>
+    <w:multiLevelType w:val="multilevel"/>
+    <w:lvl w:ilvl="0">
+      <w:start w:val="5"/>
+      <w:numFmt w:val="decimal"/>
+      <w:lvlText w:val="%1."/>
+      <w:lvlJc w:val="left"/>
+      <w:pPr>
+        <w:tabs>
+          <w:tab w:val="num" w:pos="0"/>
+        </w:tabs>
+        <w:ind w:left="480" w:hanging="480"/>
+      </w:pPr>
+    </w:lvl>
+    <w:lvl w:ilvl="1">
+      <w:start w:val="5"/>
+      <w:numFmt w:val="decimal"/>
+      <w:lvlText w:val="%2."/>
+      <w:lvlJc w:val="left"/>
+      <w:pPr>
+        <w:tabs>
+          <w:tab w:val="num" w:pos="720"/>
+        </w:tabs>
+        <w:ind w:left="1200" w:hanging="480"/>
+      </w:pPr>
+    </w:lvl>
+    <w:lvl w:ilvl="2">
+      <w:start w:val="5"/>
+      <w:numFmt w:val="decimal"/>
+      <w:lvlText w:val="%3."/>
+      <w:lvlJc w:val="left"/>
+      <w:pPr>
+        <w:tabs>
+          <w:tab w:val="num" w:pos="1440"/>
+        </w:tabs>
+        <w:ind w:left="1920" w:hanging="480"/>
+      </w:pPr>
+    </w:lvl>
+    <w:lvl w:ilvl="3">
+      <w:start w:val="5"/>
+      <w:numFmt w:val="decimal"/>
+      <w:lvlText w:val="%4."/>
+      <w:lvlJc w:val="left"/>
+      <w:pPr>
+        <w:tabs>
+          <w:tab w:val="num" w:pos="2160"/>
+        </w:tabs>
+        <w:ind w:left="2640" w:hanging="480"/>
+      </w:pPr>
+    </w:lvl>
+    <w:lvl w:ilvl="4">
+      <w:start w:val="5"/>
+      <w:numFmt w:val="decimal"/>
+      <w:lvlText w:val="%5."/>
+      <w:lvlJc w:val="left"/>
+      <w:pPr>
+        <w:tabs>
+          <w:tab w:val="num" w:pos="2880"/>
+        </w:tabs>
+        <w:ind w:left="3360" w:hanging="480"/>
+      </w:pPr>
+    </w:lvl>
+    <w:lvl w:ilvl="5">
+      <w:start w:val="5"/>
+      <w:numFmt w:val="decimal"/>
+      <w:lvlText w:val="%6."/>
+      <w:lvlJc w:val="left"/>
+      <w:pPr>
+        <w:tabs>
+          <w:tab w:val="num" w:pos="3600"/>
+        </w:tabs>
+        <w:ind w:left="4080" w:hanging="480"/>
+      </w:pPr>
+    </w:lvl>
+    <w:lvl w:ilvl="6">
+      <w:start w:val="5"/>
+      <w:numFmt w:val="decimal"/>
+      <w:lvlText w:val="%7."/>
+      <w:lvlJc w:val="left"/>
+      <w:pPr>
+        <w:tabs>
+          <w:tab w:val="num" w:pos="4320"/>
+        </w:tabs>
+        <w:ind w:left="4800" w:hanging="480"/>
+      </w:pPr>
+    </w:lvl>
+    <w:lvl w:ilvl="7">
+      <w:start w:val="5"/>
+      <w:numFmt w:val="decimal"/>
+      <w:lvlText w:val="%8."/>
+      <w:lvlJc w:val="left"/>
+      <w:pPr>
+        <w:tabs>
+          <w:tab w:val="num" w:pos="5040"/>
+        </w:tabs>
+        <w:ind w:left="5520" w:hanging="480"/>
+      </w:pPr>
+    </w:lvl>
+    <w:lvl w:ilvl="8">
+      <w:start w:val="5"/>
+      <w:numFmt w:val="decimal"/>
+      <w:lvlText w:val="%9."/>
+      <w:lvlJc w:val="left"/>
+      <w:pPr>
+        <w:tabs>
+          <w:tab w:val="num" w:pos="5760"/>
+        </w:tabs>
+        <w:ind w:left="6240" w:hanging="480"/>
+      </w:pPr>
+    </w:lvl>
+  </w:abstractNum>
+  <w:abstractNum w:abstractNumId="99416">
+    <w:nsid w:val="91a27d85"/>
+    <w:multiLevelType w:val="multilevel"/>
+    <w:lvl w:ilvl="0">
+      <w:start w:val="6"/>
+      <w:numFmt w:val="decimal"/>
+      <w:lvlText w:val="%1."/>
+      <w:lvlJc w:val="left"/>
+      <w:pPr>
+        <w:tabs>
+          <w:tab w:val="num" w:pos="0"/>
+        </w:tabs>
+        <w:ind w:left="480" w:hanging="480"/>
+      </w:pPr>
+    </w:lvl>
+    <w:lvl w:ilvl="1">
+      <w:start w:val="6"/>
+      <w:numFmt w:val="decimal"/>
+      <w:lvlText w:val="%2."/>
+      <w:lvlJc w:val="left"/>
+      <w:pPr>
+        <w:tabs>
+          <w:tab w:val="num" w:pos="720"/>
+        </w:tabs>
+        <w:ind w:left="1200" w:hanging="480"/>
+      </w:pPr>
+    </w:lvl>
+    <w:lvl w:ilvl="2">
+      <w:start w:val="6"/>
+      <w:numFmt w:val="decimal"/>
+      <w:lvlText w:val="%3."/>
+      <w:lvlJc w:val="left"/>
+      <w:pPr>
+        <w:tabs>
+          <w:tab w:val="num" w:pos="1440"/>
+        </w:tabs>
+        <w:ind w:left="1920" w:hanging="480"/>
+      </w:pPr>
+    </w:lvl>
+    <w:lvl w:ilvl="3">
+      <w:start w:val="6"/>
+      <w:numFmt w:val="decimal"/>
+      <w:lvlText w:val="%4."/>
+      <w:lvlJc w:val="left"/>
+      <w:pPr>
+        <w:tabs>
+          <w:tab w:val="num" w:pos="2160"/>
+        </w:tabs>
+        <w:ind w:left="2640" w:hanging="480"/>
+      </w:pPr>
+    </w:lvl>
+    <w:lvl w:ilvl="4">
+      <w:start w:val="6"/>
+      <w:numFmt w:val="decimal"/>
+      <w:lvlText w:val="%5."/>
+      <w:lvlJc w:val="left"/>
+      <w:pPr>
+        <w:tabs>
+          <w:tab w:val="num" w:pos="2880"/>
+        </w:tabs>
+        <w:ind w:left="3360" w:hanging="480"/>
+      </w:pPr>
+    </w:lvl>
+    <w:lvl w:ilvl="5">
+      <w:start w:val="6"/>
+      <w:numFmt w:val="decimal"/>
+      <w:lvlText w:val="%6."/>
+      <w:lvlJc w:val="left"/>
+      <w:pPr>
+        <w:tabs>
+          <w:tab w:val="num" w:pos="3600"/>
+        </w:tabs>
+        <w:ind w:left="4080" w:hanging="480"/>
+      </w:pPr>
+    </w:lvl>
+    <w:lvl w:ilvl="6">
+      <w:start w:val="6"/>
+      <w:numFmt w:val="decimal"/>
+      <w:lvlText w:val="%7."/>
+      <w:lvlJc w:val="left"/>
+      <w:pPr>
+        <w:tabs>
+          <w:tab w:val="num" w:pos="4320"/>
+        </w:tabs>
+        <w:ind w:left="4800" w:hanging="480"/>
+      </w:pPr>
+    </w:lvl>
+    <w:lvl w:ilvl="7">
+      <w:start w:val="6"/>
+      <w:numFmt w:val="decimal"/>
+      <w:lvlText w:val="%8."/>
+      <w:lvlJc w:val="left"/>
+      <w:pPr>
+        <w:tabs>
+          <w:tab w:val="num" w:pos="5040"/>
+        </w:tabs>
+        <w:ind w:left="5520" w:hanging="480"/>
+      </w:pPr>
+    </w:lvl>
+    <w:lvl w:ilvl="8">
+      <w:start w:val="6"/>
+      <w:numFmt w:val="decimal"/>
+      <w:lvlText w:val="%9."/>
+      <w:lvlJc w:val="left"/>
+      <w:pPr>
+        <w:tabs>
+          <w:tab w:val="num" w:pos="5760"/>
+        </w:tabs>
+        <w:ind w:left="6240" w:hanging="480"/>
+      </w:pPr>
+    </w:lvl>
+  </w:abstractNum>
   <w:num w:numId="1000">
     <w:abstractNumId w:val="990"/>
   </w:num>
@@ -1588,6 +2155,96 @@
     </w:lvlOverride>
     <w:lvlOverride w:ilvl="8">
       <w:startOverride w:val="3"/>
+    </w:lvlOverride>
+  </w:num>
+  <w:num w:numId="1004">
+    <w:abstractNumId w:val="99414"/>
+    <w:lvlOverride w:ilvl="0">
+      <w:startOverride w:val="4"/>
+    </w:lvlOverride>
+    <w:lvlOverride w:ilvl="1">
+      <w:startOverride w:val="4"/>
+    </w:lvlOverride>
+    <w:lvlOverride w:ilvl="2">
+      <w:startOverride w:val="4"/>
+    </w:lvlOverride>
+    <w:lvlOverride w:ilvl="3">
+      <w:startOverride w:val="4"/>
+    </w:lvlOverride>
+    <w:lvlOverride w:ilvl="4">
+      <w:startOverride w:val="4"/>
+    </w:lvlOverride>
+    <w:lvlOverride w:ilvl="5">
+      <w:startOverride w:val="4"/>
+    </w:lvlOverride>
+    <w:lvlOverride w:ilvl="6">
+      <w:startOverride w:val="4"/>
+    </w:lvlOverride>
+    <w:lvlOverride w:ilvl="7">
+      <w:startOverride w:val="4"/>
+    </w:lvlOverride>
+    <w:lvlOverride w:ilvl="8">
+      <w:startOverride w:val="4"/>
+    </w:lvlOverride>
+  </w:num>
+  <w:num w:numId="1005">
+    <w:abstractNumId w:val="99415"/>
+    <w:lvlOverride w:ilvl="0">
+      <w:startOverride w:val="5"/>
+    </w:lvlOverride>
+    <w:lvlOverride w:ilvl="1">
+      <w:startOverride w:val="5"/>
+    </w:lvlOverride>
+    <w:lvlOverride w:ilvl="2">
+      <w:startOverride w:val="5"/>
+    </w:lvlOverride>
+    <w:lvlOverride w:ilvl="3">
+      <w:startOverride w:val="5"/>
+    </w:lvlOverride>
+    <w:lvlOverride w:ilvl="4">
+      <w:startOverride w:val="5"/>
+    </w:lvlOverride>
+    <w:lvlOverride w:ilvl="5">
+      <w:startOverride w:val="5"/>
+    </w:lvlOverride>
+    <w:lvlOverride w:ilvl="6">
+      <w:startOverride w:val="5"/>
+    </w:lvlOverride>
+    <w:lvlOverride w:ilvl="7">
+      <w:startOverride w:val="5"/>
+    </w:lvlOverride>
+    <w:lvlOverride w:ilvl="8">
+      <w:startOverride w:val="5"/>
+    </w:lvlOverride>
+  </w:num>
+  <w:num w:numId="1006">
+    <w:abstractNumId w:val="99416"/>
+    <w:lvlOverride w:ilvl="0">
+      <w:startOverride w:val="6"/>
+    </w:lvlOverride>
+    <w:lvlOverride w:ilvl="1">
+      <w:startOverride w:val="6"/>
+    </w:lvlOverride>
+    <w:lvlOverride w:ilvl="2">
+      <w:startOverride w:val="6"/>
+    </w:lvlOverride>
+    <w:lvlOverride w:ilvl="3">
+      <w:startOverride w:val="6"/>
+    </w:lvlOverride>
+    <w:lvlOverride w:ilvl="4">
+      <w:startOverride w:val="6"/>
+    </w:lvlOverride>
+    <w:lvlOverride w:ilvl="5">
+      <w:startOverride w:val="6"/>
+    </w:lvlOverride>
+    <w:lvlOverride w:ilvl="6">
+      <w:startOverride w:val="6"/>
+    </w:lvlOverride>
+    <w:lvlOverride w:ilvl="7">
+      <w:startOverride w:val="6"/>
+    </w:lvlOverride>
+    <w:lvlOverride w:ilvl="8">
+      <w:startOverride w:val="6"/>
     </w:lvlOverride>
   </w:num>
 </w:numbering>

</xml_diff>